<commit_message>
Ajout de la section considération.
</commit_message>
<xml_diff>
--- a/TP5/GuideUtilisateur.docx
+++ b/TP5/GuideUtilisateur.docx
@@ -354,111 +354,64 @@
             </w:rPr>
             <w:fldChar w:fldCharType="separate"/>
           </w:r>
-          <w:bookmarkStart w:id="0" w:name="_GoBack"/>
-          <w:bookmarkEnd w:id="0"/>
-          <w:r>
-            <w:rPr>
-              <w:rStyle w:val="Hyperlink"/>
-              <w:noProof/>
-            </w:rPr>
-            <w:fldChar w:fldCharType="begin"/>
-          </w:r>
-          <w:r>
-            <w:rPr>
-              <w:rStyle w:val="Hyperlink"/>
-              <w:noProof/>
-            </w:rPr>
-            <w:instrText xml:space="preserve"> </w:instrText>
-          </w:r>
-          <w:r>
-            <w:rPr>
-              <w:noProof/>
-            </w:rPr>
-            <w:instrText>HYPERLINK \l "_Toc384413011"</w:instrText>
-          </w:r>
-          <w:r>
-            <w:rPr>
-              <w:rStyle w:val="Hyperlink"/>
-              <w:noProof/>
-            </w:rPr>
-            <w:instrText xml:space="preserve"> </w:instrText>
-          </w:r>
-          <w:r>
-            <w:rPr>
-              <w:rStyle w:val="Hyperlink"/>
-              <w:noProof/>
-            </w:rPr>
-          </w:r>
-          <w:r>
-            <w:rPr>
-              <w:rStyle w:val="Hyperlink"/>
-              <w:noProof/>
-            </w:rPr>
-            <w:fldChar w:fldCharType="separate"/>
-          </w:r>
-          <w:r>
-            <w:rPr>
-              <w:rStyle w:val="Hyperlink"/>
-              <w:noProof/>
-              <w:lang w:val="fr-CA"/>
-            </w:rPr>
-            <w:t>Présentation du guide de l’utilisateur</w:t>
-          </w:r>
-          <w:r>
-            <w:rPr>
-              <w:noProof/>
-              <w:webHidden/>
-            </w:rPr>
-            <w:tab/>
-          </w:r>
-          <w:r>
-            <w:rPr>
-              <w:noProof/>
-              <w:webHidden/>
-            </w:rPr>
-            <w:fldChar w:fldCharType="begin"/>
-          </w:r>
-          <w:r>
-            <w:rPr>
-              <w:noProof/>
-              <w:webHidden/>
-            </w:rPr>
-            <w:instrText xml:space="preserve"> PAGEREF _Toc384413011 \h </w:instrText>
-          </w:r>
-          <w:r>
-            <w:rPr>
-              <w:noProof/>
-              <w:webHidden/>
-            </w:rPr>
-          </w:r>
-          <w:r>
-            <w:rPr>
-              <w:noProof/>
-              <w:webHidden/>
-            </w:rPr>
-            <w:fldChar w:fldCharType="separate"/>
-          </w:r>
-          <w:r>
-            <w:rPr>
-              <w:noProof/>
-              <w:webHidden/>
-            </w:rPr>
-            <w:t>3</w:t>
-          </w:r>
-          <w:r>
-            <w:rPr>
-              <w:noProof/>
-              <w:webHidden/>
-            </w:rPr>
-            <w:fldChar w:fldCharType="end"/>
-          </w:r>
-          <w:r>
-            <w:rPr>
-              <w:rStyle w:val="Hyperlink"/>
-              <w:noProof/>
-            </w:rPr>
-            <w:fldChar w:fldCharType="end"/>
-          </w:r>
+          <w:hyperlink w:anchor="_Toc384557994" w:history="1">
+            <w:r>
+              <w:rPr>
+                <w:rStyle w:val="Hyperlink"/>
+                <w:noProof/>
+                <w:lang w:val="fr-CA"/>
+              </w:rPr>
+              <w:t>Présentation du guide de l’utilisateur</w:t>
+            </w:r>
+            <w:r>
+              <w:rPr>
+                <w:noProof/>
+                <w:webHidden/>
+              </w:rPr>
+              <w:tab/>
+            </w:r>
+            <w:r>
+              <w:rPr>
+                <w:noProof/>
+                <w:webHidden/>
+              </w:rPr>
+              <w:fldChar w:fldCharType="begin"/>
+            </w:r>
+            <w:r>
+              <w:rPr>
+                <w:noProof/>
+                <w:webHidden/>
+              </w:rPr>
+              <w:instrText xml:space="preserve"> PAGEREF _Toc384557994 \h </w:instrText>
+            </w:r>
+            <w:r>
+              <w:rPr>
+                <w:noProof/>
+                <w:webHidden/>
+              </w:rPr>
+            </w:r>
+            <w:r>
+              <w:rPr>
+                <w:noProof/>
+                <w:webHidden/>
+              </w:rPr>
+              <w:fldChar w:fldCharType="separate"/>
+            </w:r>
+            <w:r>
+              <w:rPr>
+                <w:noProof/>
+                <w:webHidden/>
+              </w:rPr>
+              <w:t>3</w:t>
+            </w:r>
+            <w:r>
+              <w:rPr>
+                <w:noProof/>
+                <w:webHidden/>
+              </w:rPr>
+              <w:fldChar w:fldCharType="end"/>
+            </w:r>
+          </w:hyperlink>
         </w:p>
         <w:p>
           <w:pPr>
@@ -472,7 +425,7 @@
               <w:lang w:eastAsia="en-CA"/>
             </w:rPr>
           </w:pPr>
-          <w:hyperlink w:anchor="_Toc384413012" w:history="1">
+          <w:hyperlink w:anchor="_Toc384557995" w:history="1">
             <w:r>
               <w:rPr>
                 <w:rStyle w:val="Hyperlink"/>
@@ -500,7 +453,78 @@
                 <w:noProof/>
                 <w:webHidden/>
               </w:rPr>
-              <w:instrText xml:space="preserve"> PAGEREF _Toc384413012 \h </w:instrText>
+              <w:instrText xml:space="preserve"> PAGEREF _Toc384557995 \h </w:instrText>
+            </w:r>
+            <w:r>
+              <w:rPr>
+                <w:noProof/>
+                <w:webHidden/>
+              </w:rPr>
+            </w:r>
+            <w:r>
+              <w:rPr>
+                <w:noProof/>
+                <w:webHidden/>
+              </w:rPr>
+              <w:fldChar w:fldCharType="separate"/>
+            </w:r>
+            <w:r>
+              <w:rPr>
+                <w:noProof/>
+                <w:webHidden/>
+              </w:rPr>
+              <w:t>3</w:t>
+            </w:r>
+            <w:r>
+              <w:rPr>
+                <w:noProof/>
+                <w:webHidden/>
+              </w:rPr>
+              <w:fldChar w:fldCharType="end"/>
+            </w:r>
+          </w:hyperlink>
+        </w:p>
+        <w:p>
+          <w:pPr>
+            <w:pStyle w:val="TOC1"/>
+            <w:tabs>
+              <w:tab w:val="right" w:leader="dot" w:pos="9350"/>
+            </w:tabs>
+            <w:rPr>
+              <w:rFonts w:eastAsiaTheme="minorEastAsia"/>
+              <w:noProof/>
+              <w:lang w:eastAsia="en-CA"/>
+            </w:rPr>
+          </w:pPr>
+          <w:hyperlink w:anchor="_Toc384557996" w:history="1">
+            <w:r>
+              <w:rPr>
+                <w:rStyle w:val="Hyperlink"/>
+                <w:noProof/>
+                <w:lang w:val="fr-CA"/>
+              </w:rPr>
+              <w:t>Considération</w:t>
+            </w:r>
+            <w:r>
+              <w:rPr>
+                <w:noProof/>
+                <w:webHidden/>
+              </w:rPr>
+              <w:tab/>
+            </w:r>
+            <w:r>
+              <w:rPr>
+                <w:noProof/>
+                <w:webHidden/>
+              </w:rPr>
+              <w:fldChar w:fldCharType="begin"/>
+            </w:r>
+            <w:r>
+              <w:rPr>
+                <w:noProof/>
+                <w:webHidden/>
+              </w:rPr>
+              <w:instrText xml:space="preserve"> PAGEREF _Toc384557996 \h </w:instrText>
             </w:r>
             <w:r>
               <w:rPr>
@@ -565,6 +589,8 @@
         </w:rPr>
         <w:br w:type="page"/>
       </w:r>
+      <w:bookmarkStart w:id="0" w:name="_GoBack"/>
+      <w:bookmarkEnd w:id="0"/>
     </w:p>
     <w:p>
       <w:pPr>
@@ -575,7 +601,7 @@
           <w:lang w:val="fr-CA"/>
         </w:rPr>
       </w:pPr>
-      <w:bookmarkStart w:id="1" w:name="_Toc384413011"/>
+      <w:bookmarkStart w:id="1" w:name="_Toc384557994"/>
       <w:r>
         <w:rPr>
           <w:lang w:val="fr-CA"/>
@@ -614,7 +640,7 @@
           <w:lang w:val="fr-CA"/>
         </w:rPr>
       </w:pPr>
-      <w:bookmarkStart w:id="2" w:name="_Toc384413012"/>
+      <w:bookmarkStart w:id="2" w:name="_Toc384557995"/>
       <w:r>
         <w:rPr>
           <w:lang w:val="fr-CA"/>
@@ -780,14 +806,12 @@
         </w:rPr>
         <w:t xml:space="preserve"> d’action </w:t>
       </w:r>
-      <w:proofErr w:type="gramStart"/>
-      <w:r>
-        <w:rPr>
-          <w:lang w:val="fr-CA"/>
-        </w:rPr>
-        <w:t>serons</w:t>
-      </w:r>
-      <w:proofErr w:type="gramEnd"/>
+      <w:r>
+        <w:rPr>
+          <w:lang w:val="fr-CA"/>
+        </w:rPr>
+        <w:t>seront</w:t>
+      </w:r>
       <w:r>
         <w:rPr>
           <w:lang w:val="fr-CA"/>
@@ -808,6 +832,45 @@
         <w:t>Eclipse</w:t>
       </w:r>
       <w:proofErr w:type="spellEnd"/>
+    </w:p>
+    <w:p>
+      <w:pPr>
+        <w:pStyle w:val="Heading1"/>
+        <w:spacing w:line="360" w:lineRule="auto"/>
+        <w:rPr>
+          <w:lang w:val="fr-CA"/>
+        </w:rPr>
+      </w:pPr>
+      <w:bookmarkStart w:id="3" w:name="_Toc384557996"/>
+      <w:r>
+        <w:rPr>
+          <w:lang w:val="fr-CA"/>
+        </w:rPr>
+        <w:t>Considération</w:t>
+      </w:r>
+      <w:bookmarkEnd w:id="3"/>
+    </w:p>
+    <w:p>
+      <w:pPr>
+        <w:spacing w:line="360" w:lineRule="auto"/>
+        <w:rPr>
+          <w:lang w:val="fr-CA"/>
+        </w:rPr>
+      </w:pPr>
+      <w:r>
+        <w:rPr>
+          <w:lang w:val="fr-CA"/>
+        </w:rPr>
+        <w:t>Le présent guide utilisateur n’offre que très peu d’informations, ce qui, selon nous, est justifiable. Le projet de ce travail pratique étant fortement orienté sur les développeurs il n’y a donc que très peu de chose qu’un utilisateur « pure » doit savoir, à l’exception de comment l’exécuter, ce qui expliqué ci-haut.</w:t>
+      </w:r>
+    </w:p>
+    <w:p>
+      <w:pPr>
+        <w:spacing w:line="360" w:lineRule="auto"/>
+        <w:rPr>
+          <w:lang w:val="fr-CA"/>
+        </w:rPr>
+      </w:pPr>
     </w:p>
     <w:p>
       <w:pPr>

</xml_diff>